<commit_message>
Adicion de funcionalidad a formularios
</commit_message>
<xml_diff>
--- a/BoxCargo.docx
+++ b/BoxCargo.docx
@@ -9,77 +9,38 @@
           <w:bCs/>
         </w:rPr>
       </w:pPr>
+      <w:proofErr w:type="gramStart"/>
       <w:r>
         <w:rPr>
           <w:b/>
           <w:bCs/>
         </w:rPr>
-        <w:t>Formulario calculadora externa</w:t>
+        <w:t>Formulario calculadora</w:t>
+      </w:r>
+      <w:proofErr w:type="gramEnd"/>
+      <w:r>
+        <w:rPr>
+          <w:b/>
+          <w:bCs/>
+        </w:rPr>
+        <w:t xml:space="preserve"> externa</w:t>
       </w:r>
     </w:p>
     <w:p/>
     <w:p>
       <w:r>
-        <w:t xml:space="preserve">Con el </w:t>
-      </w:r>
-      <w:proofErr w:type="spellStart"/>
-      <w:r>
-        <w:t>div</w:t>
-      </w:r>
-      <w:proofErr w:type="spellEnd"/>
-      <w:r>
-        <w:t xml:space="preserve"> padre </w:t>
-      </w:r>
-      <w:proofErr w:type="spellStart"/>
-      <w:r>
-        <w:t>class</w:t>
-      </w:r>
-      <w:proofErr w:type="spellEnd"/>
-      <w:r>
-        <w:t xml:space="preserve"> = </w:t>
-      </w:r>
-      <w:proofErr w:type="spellStart"/>
-      <w:r>
-        <w:t>custom-select</w:t>
-      </w:r>
-      <w:proofErr w:type="spellEnd"/>
-      <w:r>
-        <w:t xml:space="preserve"> </w:t>
-      </w:r>
-    </w:p>
-    <w:p>
-      <w:r>
-        <w:t xml:space="preserve">No toma el id del elemento </w:t>
-      </w:r>
-      <w:proofErr w:type="spellStart"/>
-      <w:r>
-        <w:t>select</w:t>
-      </w:r>
-      <w:proofErr w:type="spellEnd"/>
-      <w:r>
-        <w:t xml:space="preserve">, fue necesario comentarlo y adicionar al elemento </w:t>
-      </w:r>
-      <w:proofErr w:type="spellStart"/>
-      <w:r>
-        <w:t>select</w:t>
-      </w:r>
-      <w:proofErr w:type="spellEnd"/>
-      <w:r>
-        <w:t xml:space="preserve"> el atributo id, por otro </w:t>
+        <w:t xml:space="preserve">Con el div padre class = custom-select </w:t>
+      </w:r>
+    </w:p>
+    <w:p>
+      <w:r>
+        <w:t xml:space="preserve">No toma el id del elemento select, fue necesario comentarlo y adicionar al elemento select el atributo id, por otro </w:t>
       </w:r>
       <w:r>
         <w:t>lado,</w:t>
       </w:r>
       <w:r>
-        <w:t xml:space="preserve"> se le elimino la clase </w:t>
-      </w:r>
-      <w:proofErr w:type="spellStart"/>
-      <w:r>
-        <w:t>hiden</w:t>
-      </w:r>
-      <w:proofErr w:type="spellEnd"/>
-      <w:r>
-        <w:t xml:space="preserve"> que </w:t>
+        <w:t xml:space="preserve"> se le elimino la clase hiden que </w:t>
       </w:r>
       <w:r>
         <w:t xml:space="preserve">tenía. </w:t>
@@ -130,15 +91,7 @@
     </w:p>
     <w:p>
       <w:r>
-        <w:t xml:space="preserve">Al realizar este cambio se pierde el estilo de los elementos </w:t>
-      </w:r>
-      <w:proofErr w:type="spellStart"/>
-      <w:r>
-        <w:t>select</w:t>
-      </w:r>
-      <w:proofErr w:type="spellEnd"/>
-      <w:r>
-        <w:t>.</w:t>
+        <w:t>Al realizar este cambio se pierde el estilo de los elementos select.</w:t>
       </w:r>
     </w:p>
     <w:p>
@@ -147,10 +100,10 @@
           <w:noProof/>
         </w:rPr>
         <w:drawing>
-          <wp:inline distT="0" distB="0" distL="0" distR="0" wp14:anchorId="7C89C757" wp14:editId="6A3918BB">
-            <wp:extent cx="5612130" cy="3281045"/>
+          <wp:inline distT="0" distB="0" distL="0" distR="0" wp14:anchorId="71A7DCBB" wp14:editId="7A2CAB1F">
+            <wp:extent cx="5612130" cy="3624580"/>
             <wp:effectExtent l="0" t="0" r="7620" b="0"/>
-            <wp:docPr id="2" name="Imagen 2" descr="Interfaz de usuario gráfica, Aplicación&#10;&#10;Descripción generada automáticamente"/>
+            <wp:docPr id="16" name="Imagen 16" descr="Interfaz de usuario gráfica, Aplicación&#10;&#10;Descripción generada automáticamente"/>
             <wp:cNvGraphicFramePr>
               <a:graphicFrameLocks xmlns:a="http://schemas.openxmlformats.org/drawingml/2006/main" noChangeAspect="1"/>
             </wp:cNvGraphicFramePr>
@@ -158,7 +111,7 @@
               <a:graphicData uri="http://schemas.openxmlformats.org/drawingml/2006/picture">
                 <pic:pic xmlns:pic="http://schemas.openxmlformats.org/drawingml/2006/picture">
                   <pic:nvPicPr>
-                    <pic:cNvPr id="2" name="Imagen 2" descr="Interfaz de usuario gráfica, Aplicación&#10;&#10;Descripción generada automáticamente"/>
+                    <pic:cNvPr id="16" name="Imagen 16" descr="Interfaz de usuario gráfica, Aplicación&#10;&#10;Descripción generada automáticamente"/>
                     <pic:cNvPicPr/>
                   </pic:nvPicPr>
                   <pic:blipFill>
@@ -170,7 +123,7 @@
                   <pic:spPr>
                     <a:xfrm>
                       <a:off x="0" y="0"/>
-                      <a:ext cx="5612130" cy="3281045"/>
+                      <a:ext cx="5612130" cy="3624580"/>
                     </a:xfrm>
                     <a:prstGeom prst="rect">
                       <a:avLst/>
@@ -192,63 +145,13 @@
       <w:hyperlink r:id="rId7" w:history="1">
         <w:r>
           <w:rPr>
-            <w:rStyle w:val="Hyperlink"/>
+            <w:rStyle w:val="Hipervnculo"/>
           </w:rPr>
           <w:t>https://www.w3schools.com/howto/howto_custom_select.asp</w:t>
         </w:r>
       </w:hyperlink>
     </w:p>
     <w:p>
-      <w:r>
-        <w:lastRenderedPageBreak/>
-        <w:t xml:space="preserve">Importante revisar </w:t>
-      </w:r>
-    </w:p>
-    <w:p/>
-    <w:p>
-      <w:r>
-        <w:rPr>
-          <w:noProof/>
-        </w:rPr>
-        <w:drawing>
-          <wp:inline distT="0" distB="0" distL="0" distR="0" wp14:anchorId="3BCBC799" wp14:editId="55F38F23">
-            <wp:extent cx="5612130" cy="2844800"/>
-            <wp:effectExtent l="0" t="0" r="7620" b="0"/>
-            <wp:docPr id="3" name="Imagen 3" descr="Interfaz de usuario gráfica, Texto, Aplicación, Correo electrónico&#10;&#10;Descripción generada automáticamente"/>
-            <wp:cNvGraphicFramePr>
-              <a:graphicFrameLocks xmlns:a="http://schemas.openxmlformats.org/drawingml/2006/main" noChangeAspect="1"/>
-            </wp:cNvGraphicFramePr>
-            <a:graphic xmlns:a="http://schemas.openxmlformats.org/drawingml/2006/main">
-              <a:graphicData uri="http://schemas.openxmlformats.org/drawingml/2006/picture">
-                <pic:pic xmlns:pic="http://schemas.openxmlformats.org/drawingml/2006/picture">
-                  <pic:nvPicPr>
-                    <pic:cNvPr id="3" name="Imagen 3" descr="Interfaz de usuario gráfica, Texto, Aplicación, Correo electrónico&#10;&#10;Descripción generada automáticamente"/>
-                    <pic:cNvPicPr/>
-                  </pic:nvPicPr>
-                  <pic:blipFill>
-                    <a:blip r:embed="rId8"/>
-                    <a:stretch>
-                      <a:fillRect/>
-                    </a:stretch>
-                  </pic:blipFill>
-                  <pic:spPr>
-                    <a:xfrm>
-                      <a:off x="0" y="0"/>
-                      <a:ext cx="5612130" cy="2844800"/>
-                    </a:xfrm>
-                    <a:prstGeom prst="rect">
-                      <a:avLst/>
-                    </a:prstGeom>
-                  </pic:spPr>
-                </pic:pic>
-              </a:graphicData>
-            </a:graphic>
-          </wp:inline>
-        </w:drawing>
-      </w:r>
-    </w:p>
-    <w:p/>
-    <w:p>
       <w:pPr>
         <w:rPr>
           <w:b/>
@@ -259,21 +162,32 @@
         <w:rPr>
           <w:b/>
           <w:bCs/>
-        </w:rPr>
-        <w:t xml:space="preserve">Formulario </w:t>
+          <w:sz w:val="28"/>
+          <w:szCs w:val="28"/>
+        </w:rPr>
+        <w:t>Registro</w:t>
       </w:r>
       <w:r>
         <w:rPr>
           <w:b/>
           <w:bCs/>
-        </w:rPr>
-        <w:t xml:space="preserve">Registro </w:t>
+          <w:sz w:val="28"/>
+          <w:szCs w:val="28"/>
+        </w:rPr>
+        <w:t>.html</w:t>
+      </w:r>
+      <w:r>
+        <w:rPr>
+          <w:b/>
+          <w:bCs/>
+        </w:rPr>
+        <w:t xml:space="preserve"> </w:t>
       </w:r>
     </w:p>
     <w:p/>
     <w:p>
       <w:pPr>
-        <w:pStyle w:val="ListParagraph"/>
+        <w:pStyle w:val="Prrafodelista"/>
         <w:numPr>
           <w:ilvl w:val="0"/>
           <w:numId w:val="1"/>
@@ -301,24 +215,19 @@
     </w:p>
     <w:p>
       <w:pPr>
-        <w:pStyle w:val="ListParagraph"/>
+        <w:pStyle w:val="Prrafodelista"/>
         <w:numPr>
           <w:ilvl w:val="0"/>
           <w:numId w:val="1"/>
         </w:numPr>
       </w:pPr>
       <w:r>
-        <w:t xml:space="preserve">Se perdió el estilo de los campos tipo </w:t>
-      </w:r>
-      <w:proofErr w:type="spellStart"/>
-      <w:r>
-        <w:t>select</w:t>
-      </w:r>
-      <w:proofErr w:type="spellEnd"/>
-    </w:p>
-    <w:p>
-      <w:pPr>
-        <w:pStyle w:val="ListParagraph"/>
+        <w:t>Se perdió el estilo de los campos tipo select</w:t>
+      </w:r>
+    </w:p>
+    <w:p>
+      <w:pPr>
+        <w:pStyle w:val="Prrafodelista"/>
         <w:numPr>
           <w:ilvl w:val="0"/>
           <w:numId w:val="1"/>
@@ -330,7 +239,7 @@
     </w:p>
     <w:p>
       <w:pPr>
-        <w:pStyle w:val="ListParagraph"/>
+        <w:pStyle w:val="Prrafodelista"/>
         <w:numPr>
           <w:ilvl w:val="0"/>
           <w:numId w:val="1"/>
@@ -342,27 +251,21 @@
     </w:p>
     <w:p>
       <w:pPr>
-        <w:pStyle w:val="ListParagraph"/>
+        <w:pStyle w:val="Prrafodelista"/>
         <w:numPr>
           <w:ilvl w:val="0"/>
           <w:numId w:val="1"/>
         </w:numPr>
       </w:pPr>
       <w:r>
-        <w:t xml:space="preserve">Se desajusto </w:t>
-      </w:r>
-      <w:proofErr w:type="spellStart"/>
-      <w:r>
-        <w:t>footer</w:t>
-      </w:r>
-      <w:proofErr w:type="spellEnd"/>
+        <w:t>Se desajusto footer</w:t>
+      </w:r>
     </w:p>
     <w:p>
       <w:r>
         <w:rPr>
           <w:noProof/>
         </w:rPr>
-        <w:lastRenderedPageBreak/>
         <w:drawing>
           <wp:inline distT="0" distB="0" distL="0" distR="0" wp14:anchorId="7EB34D0A" wp14:editId="468B727B">
             <wp:extent cx="5612130" cy="3742690"/>
@@ -379,7 +282,7 @@
                     <pic:cNvPicPr/>
                   </pic:nvPicPr>
                   <pic:blipFill>
-                    <a:blip r:embed="rId9"/>
+                    <a:blip r:embed="rId8"/>
                     <a:stretch>
                       <a:fillRect/>
                     </a:stretch>
@@ -406,6 +309,7 @@
         <w:rPr>
           <w:noProof/>
         </w:rPr>
+        <w:lastRenderedPageBreak/>
         <w:drawing>
           <wp:inline distT="0" distB="0" distL="0" distR="0" wp14:anchorId="080918D3" wp14:editId="135A5BF7">
             <wp:extent cx="5612130" cy="3963035"/>
@@ -422,7 +326,7 @@
                     <pic:cNvPicPr/>
                   </pic:nvPicPr>
                   <pic:blipFill>
-                    <a:blip r:embed="rId10"/>
+                    <a:blip r:embed="rId9"/>
                     <a:stretch>
                       <a:fillRect/>
                     </a:stretch>
@@ -445,15 +349,15 @@
     </w:p>
     <w:p>
       <w:r>
+        <w:t>Se agrego validación para los campos</w:t>
+      </w:r>
+    </w:p>
+    <w:p>
+      <w:r>
+        <w:rPr>
+          <w:noProof/>
+        </w:rPr>
         <w:lastRenderedPageBreak/>
-        <w:t>Se agrego validación para los campos</w:t>
-      </w:r>
-    </w:p>
-    <w:p>
-      <w:r>
-        <w:rPr>
-          <w:noProof/>
-        </w:rPr>
         <w:drawing>
           <wp:inline distT="0" distB="0" distL="0" distR="0" wp14:anchorId="39F4CCDD" wp14:editId="5E877D96">
             <wp:extent cx="5458308" cy="7210425"/>
@@ -470,7 +374,7 @@
                     <pic:cNvPicPr/>
                   </pic:nvPicPr>
                   <pic:blipFill>
-                    <a:blip r:embed="rId11"/>
+                    <a:blip r:embed="rId10"/>
                     <a:stretch>
                       <a:fillRect/>
                     </a:stretch>
@@ -493,15 +397,7 @@
     </w:p>
     <w:p>
       <w:r>
-        <w:t xml:space="preserve">Revisar </w:t>
-      </w:r>
-      <w:proofErr w:type="spellStart"/>
-      <w:r>
-        <w:t>footer</w:t>
-      </w:r>
-      <w:proofErr w:type="spellEnd"/>
-      <w:r>
-        <w:t xml:space="preserve"> </w:t>
+        <w:t xml:space="preserve">Revisar footer </w:t>
       </w:r>
     </w:p>
     <w:p>
@@ -526,7 +422,7 @@
                     <pic:cNvPicPr/>
                   </pic:nvPicPr>
                   <pic:blipFill>
-                    <a:blip r:embed="rId12"/>
+                    <a:blip r:embed="rId11"/>
                     <a:stretch>
                       <a:fillRect/>
                     </a:stretch>
@@ -580,7 +476,7 @@
                     <pic:cNvPicPr/>
                   </pic:nvPicPr>
                   <pic:blipFill>
-                    <a:blip r:embed="rId13"/>
+                    <a:blip r:embed="rId12"/>
                     <a:stretch>
                       <a:fillRect/>
                     </a:stretch>
@@ -605,16 +501,6 @@
     <w:p/>
     <w:p>
       <w:r>
-        <w:t xml:space="preserve">Prueba en </w:t>
-      </w:r>
-      <w:proofErr w:type="spellStart"/>
-      <w:r>
-        <w:t>prd</w:t>
-      </w:r>
-      <w:proofErr w:type="spellEnd"/>
-    </w:p>
-    <w:p>
-      <w:r>
         <w:rPr>
           <w:noProof/>
         </w:rPr>
@@ -635,7 +521,7 @@
                     <pic:cNvPicPr/>
                   </pic:nvPicPr>
                   <pic:blipFill>
-                    <a:blip r:embed="rId14"/>
+                    <a:blip r:embed="rId13"/>
                     <a:stretch>
                       <a:fillRect/>
                     </a:stretch>
@@ -683,7 +569,7 @@
                     <pic:cNvPicPr/>
                   </pic:nvPicPr>
                   <pic:blipFill>
-                    <a:blip r:embed="rId15"/>
+                    <a:blip r:embed="rId14"/>
                     <a:stretch>
                       <a:fillRect/>
                     </a:stretch>
@@ -710,18 +596,16 @@
         <w:rPr>
           <w:b/>
           <w:bCs/>
-        </w:rPr>
-      </w:pPr>
-      <w:r>
-        <w:t>Listados históricos</w:t>
-      </w:r>
-      <w:r>
-        <w:t xml:space="preserve"> </w:t>
-      </w:r>
+          <w:sz w:val="32"/>
+          <w:szCs w:val="32"/>
+        </w:rPr>
+      </w:pPr>
       <w:r>
         <w:rPr>
           <w:b/>
           <w:bCs/>
+          <w:sz w:val="32"/>
+          <w:szCs w:val="32"/>
         </w:rPr>
         <w:t>mc-historicos.html</w:t>
       </w:r>
@@ -742,6 +626,7 @@
         <w:rPr>
           <w:b/>
           <w:bCs/>
+          <w:noProof/>
         </w:rPr>
         <w:lastRenderedPageBreak/>
         <w:drawing>
@@ -760,7 +645,7 @@
                     <pic:cNvPicPr/>
                   </pic:nvPicPr>
                   <pic:blipFill>
-                    <a:blip r:embed="rId16"/>
+                    <a:blip r:embed="rId15"/>
                     <a:stretch>
                       <a:fillRect/>
                     </a:stretch>
@@ -804,11 +689,9 @@
       <w:r>
         <w:t xml:space="preserve">Se corta el </w:t>
       </w:r>
-      <w:proofErr w:type="spellStart"/>
-      <w:r>
-        <w:t>numero</w:t>
-      </w:r>
-      <w:proofErr w:type="spellEnd"/>
+      <w:r>
+        <w:t>número</w:t>
+      </w:r>
       <w:r>
         <w:t xml:space="preserve"> de Carrier ya que es muy extenso para el espacio.</w:t>
       </w:r>
@@ -823,6 +706,9 @@
     </w:p>
     <w:p>
       <w:r>
+        <w:rPr>
+          <w:noProof/>
+        </w:rPr>
         <w:drawing>
           <wp:inline distT="0" distB="0" distL="0" distR="0" wp14:anchorId="7614A819" wp14:editId="66F5C5C0">
             <wp:extent cx="5612130" cy="3306445"/>
@@ -839,7 +725,7 @@
                     <pic:cNvPicPr/>
                   </pic:nvPicPr>
                   <pic:blipFill>
-                    <a:blip r:embed="rId17"/>
+                    <a:blip r:embed="rId16"/>
                     <a:stretch>
                       <a:fillRect/>
                     </a:stretch>
@@ -863,8 +749,341 @@
     <w:p>
       <w:r>
         <w:lastRenderedPageBreak/>
-        <w:t xml:space="preserve">Donde está el botón de cierre de sesión? </w:t>
-      </w:r>
+        <w:t>Prealertas</w:t>
+      </w:r>
+    </w:p>
+    <w:p>
+      <w:pPr>
+        <w:pStyle w:val="Prrafodelista"/>
+        <w:numPr>
+          <w:ilvl w:val="0"/>
+          <w:numId w:val="2"/>
+        </w:numPr>
+      </w:pPr>
+      <w:r>
+        <w:t>Revisar estilo de select</w:t>
+      </w:r>
+      <w:r>
+        <w:t>’s</w:t>
+      </w:r>
+    </w:p>
+    <w:p>
+      <w:pPr>
+        <w:pStyle w:val="Prrafodelista"/>
+        <w:numPr>
+          <w:ilvl w:val="0"/>
+          <w:numId w:val="2"/>
+        </w:numPr>
+      </w:pPr>
+      <w:r>
+        <w:t>Se dejo solamente la sección de información del producto.</w:t>
+      </w:r>
+    </w:p>
+    <w:p>
+      <w:pPr>
+        <w:pStyle w:val="Prrafodelista"/>
+        <w:numPr>
+          <w:ilvl w:val="0"/>
+          <w:numId w:val="2"/>
+        </w:numPr>
+      </w:pPr>
+      <w:r>
+        <w:t>Revisar sección de agregar método de pago ya que al momento no hay desarrollo de esto.</w:t>
+      </w:r>
+    </w:p>
+    <w:p>
+      <w:r>
+        <w:rPr>
+          <w:noProof/>
+        </w:rPr>
+        <w:drawing>
+          <wp:inline distT="0" distB="0" distL="0" distR="0" wp14:anchorId="53566F78" wp14:editId="72095883">
+            <wp:extent cx="5612130" cy="4214495"/>
+            <wp:effectExtent l="0" t="0" r="7620" b="0"/>
+            <wp:docPr id="14" name="Imagen 14" descr="Interfaz de usuario gráfica, Texto, Aplicación&#10;&#10;Descripción generada automáticamente"/>
+            <wp:cNvGraphicFramePr>
+              <a:graphicFrameLocks xmlns:a="http://schemas.openxmlformats.org/drawingml/2006/main" noChangeAspect="1"/>
+            </wp:cNvGraphicFramePr>
+            <a:graphic xmlns:a="http://schemas.openxmlformats.org/drawingml/2006/main">
+              <a:graphicData uri="http://schemas.openxmlformats.org/drawingml/2006/picture">
+                <pic:pic xmlns:pic="http://schemas.openxmlformats.org/drawingml/2006/picture">
+                  <pic:nvPicPr>
+                    <pic:cNvPr id="14" name="Imagen 14" descr="Interfaz de usuario gráfica, Texto, Aplicación&#10;&#10;Descripción generada automáticamente"/>
+                    <pic:cNvPicPr/>
+                  </pic:nvPicPr>
+                  <pic:blipFill>
+                    <a:blip r:embed="rId17"/>
+                    <a:stretch>
+                      <a:fillRect/>
+                    </a:stretch>
+                  </pic:blipFill>
+                  <pic:spPr>
+                    <a:xfrm>
+                      <a:off x="0" y="0"/>
+                      <a:ext cx="5612130" cy="4214495"/>
+                    </a:xfrm>
+                    <a:prstGeom prst="rect">
+                      <a:avLst/>
+                    </a:prstGeom>
+                  </pic:spPr>
+                </pic:pic>
+              </a:graphicData>
+            </a:graphic>
+          </wp:inline>
+        </w:drawing>
+      </w:r>
+    </w:p>
+    <w:p>
+      <w:r>
+        <w:rPr>
+          <w:noProof/>
+        </w:rPr>
+        <w:lastRenderedPageBreak/>
+        <w:drawing>
+          <wp:inline distT="0" distB="0" distL="0" distR="0" wp14:anchorId="10A5FFFF" wp14:editId="74B5B8B4">
+            <wp:extent cx="5612130" cy="4476115"/>
+            <wp:effectExtent l="0" t="0" r="7620" b="635"/>
+            <wp:docPr id="13" name="Imagen 13" descr="Interfaz de usuario gráfica, Texto, Aplicación&#10;&#10;Descripción generada automáticamente"/>
+            <wp:cNvGraphicFramePr>
+              <a:graphicFrameLocks xmlns:a="http://schemas.openxmlformats.org/drawingml/2006/main" noChangeAspect="1"/>
+            </wp:cNvGraphicFramePr>
+            <a:graphic xmlns:a="http://schemas.openxmlformats.org/drawingml/2006/main">
+              <a:graphicData uri="http://schemas.openxmlformats.org/drawingml/2006/picture">
+                <pic:pic xmlns:pic="http://schemas.openxmlformats.org/drawingml/2006/picture">
+                  <pic:nvPicPr>
+                    <pic:cNvPr id="13" name="Imagen 13" descr="Interfaz de usuario gráfica, Texto, Aplicación&#10;&#10;Descripción generada automáticamente"/>
+                    <pic:cNvPicPr/>
+                  </pic:nvPicPr>
+                  <pic:blipFill>
+                    <a:blip r:embed="rId18"/>
+                    <a:stretch>
+                      <a:fillRect/>
+                    </a:stretch>
+                  </pic:blipFill>
+                  <pic:spPr>
+                    <a:xfrm>
+                      <a:off x="0" y="0"/>
+                      <a:ext cx="5612130" cy="4476115"/>
+                    </a:xfrm>
+                    <a:prstGeom prst="rect">
+                      <a:avLst/>
+                    </a:prstGeom>
+                  </pic:spPr>
+                </pic:pic>
+              </a:graphicData>
+            </a:graphic>
+          </wp:inline>
+        </w:drawing>
+      </w:r>
+    </w:p>
+    <w:p/>
+    <w:p>
+      <w:pPr>
+        <w:rPr>
+          <w:b/>
+          <w:bCs/>
+          <w:sz w:val="28"/>
+          <w:szCs w:val="28"/>
+        </w:rPr>
+      </w:pPr>
+      <w:r>
+        <w:rPr>
+          <w:b/>
+          <w:bCs/>
+          <w:sz w:val="28"/>
+          <w:szCs w:val="28"/>
+        </w:rPr>
+        <w:t>Caculadora.html</w:t>
+      </w:r>
+    </w:p>
+    <w:p>
+      <w:pPr>
+        <w:pStyle w:val="Prrafodelista"/>
+        <w:numPr>
+          <w:ilvl w:val="0"/>
+          <w:numId w:val="3"/>
+        </w:numPr>
+      </w:pPr>
+      <w:r>
+        <w:t>Revisar los inputs select’c</w:t>
+      </w:r>
+    </w:p>
+    <w:p>
+      <w:pPr>
+        <w:pStyle w:val="Prrafodelista"/>
+        <w:numPr>
+          <w:ilvl w:val="0"/>
+          <w:numId w:val="3"/>
+        </w:numPr>
+      </w:pPr>
+      <w:r>
+        <w:t>Revisar si la sección de estimación de costos se representa así o de otra forma ya que inicialmente estaba en un popUp, pero con los estilos no fue posible dejar así.</w:t>
+      </w:r>
+    </w:p>
+    <w:p>
+      <w:pPr>
+        <w:rPr>
+          <w:b/>
+          <w:bCs/>
+          <w:sz w:val="32"/>
+          <w:szCs w:val="32"/>
+        </w:rPr>
+      </w:pPr>
+      <w:r>
+        <w:rPr>
+          <w:b/>
+          <w:bCs/>
+          <w:sz w:val="32"/>
+          <w:szCs w:val="32"/>
+        </w:rPr>
+        <w:t>Revisar</w:t>
+      </w:r>
+    </w:p>
+    <w:p>
+      <w:pPr>
+        <w:pStyle w:val="Prrafodelista"/>
+        <w:numPr>
+          <w:ilvl w:val="0"/>
+          <w:numId w:val="4"/>
+        </w:numPr>
+        <w:rPr>
+          <w:sz w:val="24"/>
+          <w:szCs w:val="24"/>
+        </w:rPr>
+      </w:pPr>
+      <w:r>
+        <w:rPr>
+          <w:sz w:val="24"/>
+          <w:szCs w:val="24"/>
+        </w:rPr>
+        <w:t>Página web en general</w:t>
+      </w:r>
+    </w:p>
+    <w:p>
+      <w:pPr>
+        <w:pStyle w:val="Prrafodelista"/>
+        <w:numPr>
+          <w:ilvl w:val="0"/>
+          <w:numId w:val="4"/>
+        </w:numPr>
+        <w:rPr>
+          <w:sz w:val="24"/>
+          <w:szCs w:val="24"/>
+        </w:rPr>
+      </w:pPr>
+      <w:r>
+        <w:rPr>
+          <w:sz w:val="24"/>
+          <w:szCs w:val="24"/>
+        </w:rPr>
+        <w:t>Estilos en todas las paginas ya que por cambios se perdieron algunos</w:t>
+      </w:r>
+    </w:p>
+    <w:p>
+      <w:pPr>
+        <w:pStyle w:val="Prrafodelista"/>
+        <w:numPr>
+          <w:ilvl w:val="0"/>
+          <w:numId w:val="4"/>
+        </w:numPr>
+        <w:rPr>
+          <w:sz w:val="24"/>
+          <w:szCs w:val="24"/>
+        </w:rPr>
+      </w:pPr>
+      <w:r>
+        <w:rPr>
+          <w:sz w:val="24"/>
+          <w:szCs w:val="24"/>
+        </w:rPr>
+        <w:t xml:space="preserve">Revisión de kit de Bienvenida ya que no </w:t>
+      </w:r>
+      <w:r>
+        <w:rPr>
+          <w:sz w:val="24"/>
+          <w:szCs w:val="24"/>
+        </w:rPr>
+        <w:t>está</w:t>
+      </w:r>
+      <w:r>
+        <w:rPr>
+          <w:sz w:val="24"/>
+          <w:szCs w:val="24"/>
+        </w:rPr>
+        <w:t xml:space="preserve"> cargando las imágenes</w:t>
+      </w:r>
+    </w:p>
+    <w:p>
+      <w:pPr>
+        <w:pStyle w:val="Prrafodelista"/>
+        <w:numPr>
+          <w:ilvl w:val="0"/>
+          <w:numId w:val="4"/>
+        </w:numPr>
+        <w:rPr>
+          <w:sz w:val="24"/>
+          <w:szCs w:val="24"/>
+        </w:rPr>
+      </w:pPr>
+      <w:r>
+        <w:rPr>
+          <w:sz w:val="24"/>
+          <w:szCs w:val="24"/>
+        </w:rPr>
+        <w:t>Hacer</w:t>
+      </w:r>
+      <w:r>
+        <w:rPr>
+          <w:sz w:val="24"/>
+          <w:szCs w:val="24"/>
+        </w:rPr>
+        <w:t xml:space="preserve"> plantilla para </w:t>
+      </w:r>
+      <w:r>
+        <w:rPr>
+          <w:b/>
+          <w:bCs/>
+          <w:sz w:val="24"/>
+          <w:szCs w:val="24"/>
+        </w:rPr>
+        <w:t>correo de olvido de contraseña</w:t>
+      </w:r>
+      <w:r>
+        <w:rPr>
+          <w:sz w:val="24"/>
+          <w:szCs w:val="24"/>
+        </w:rPr>
+        <w:t xml:space="preserve"> ya que solo existe el email de Bienvenida para el convenio 30 Box Cargo</w:t>
+      </w:r>
+    </w:p>
+    <w:p>
+      <w:pPr>
+        <w:pStyle w:val="Prrafodelista"/>
+        <w:numPr>
+          <w:ilvl w:val="0"/>
+          <w:numId w:val="4"/>
+        </w:numPr>
+        <w:rPr>
+          <w:sz w:val="24"/>
+          <w:szCs w:val="24"/>
+        </w:rPr>
+      </w:pPr>
+      <w:r>
+        <w:rPr>
+          <w:sz w:val="24"/>
+          <w:szCs w:val="24"/>
+        </w:rPr>
+        <w:t>Revisa si se omite la parte de agregar medios de pago ya que no hay servicios asociados a esta funcionalidad al momento.</w:t>
+      </w:r>
+    </w:p>
+    <w:p>
+      <w:pPr>
+        <w:ind w:left="360"/>
+        <w:rPr>
+          <w:sz w:val="24"/>
+          <w:szCs w:val="24"/>
+        </w:rPr>
+      </w:pPr>
     </w:p>
     <w:sectPr>
       <w:pgSz w:w="12240" w:h="15840"/>
@@ -879,6 +1098,345 @@
 <file path=word/numbering.xml><?xml version="1.0" encoding="utf-8"?>
 <w:numbering xmlns:wpc="http://schemas.microsoft.com/office/word/2010/wordprocessingCanvas" xmlns:cx="http://schemas.microsoft.com/office/drawing/2014/chartex" xmlns:cx1="http://schemas.microsoft.com/office/drawing/2015/9/8/chartex" xmlns:cx2="http://schemas.microsoft.com/office/drawing/2015/10/21/chartex" xmlns:cx3="http://schemas.microsoft.com/office/drawing/2016/5/9/chartex" xmlns:cx4="http://schemas.microsoft.com/office/drawing/2016/5/10/chartex" xmlns:cx5="http://schemas.microsoft.com/office/drawing/2016/5/11/chartex" xmlns:cx6="http://schemas.microsoft.com/office/drawing/2016/5/12/chartex" xmlns:cx7="http://schemas.microsoft.com/office/drawing/2016/5/13/chartex" xmlns:cx8="http://schemas.microsoft.com/office/drawing/2016/5/14/chartex" xmlns:mc="http://schemas.openxmlformats.org/markup-compatibility/2006" xmlns:aink="http://schemas.microsoft.com/office/drawing/2016/ink" xmlns:am3d="http://schemas.microsoft.com/office/drawing/2017/model3d" xmlns:o="urn:schemas-microsoft-com:office:office" xmlns:r="http://schemas.openxmlformats.org/officeDocument/2006/relationships" xmlns:m="http://schemas.openxmlformats.org/officeDocument/2006/math" xmlns:v="urn:schemas-microsoft-com:vml" xmlns:wp14="http://schemas.microsoft.com/office/word/2010/wordprocessingDrawing" xmlns:wp="http://schemas.openxmlformats.org/drawingml/2006/wordprocessingDrawing" xmlns:w10="urn:schemas-microsoft-com:office:word" xmlns:w="http://schemas.openxmlformats.org/wordprocessingml/2006/main" xmlns:w14="http://schemas.microsoft.com/office/word/2010/wordml" xmlns:w15="http://schemas.microsoft.com/office/word/2012/wordml" xmlns:w16cex="http://schemas.microsoft.com/office/word/2018/wordml/cex" xmlns:w16cid="http://schemas.microsoft.com/office/word/2016/wordml/cid" xmlns:w16="http://schemas.microsoft.com/office/word/2018/wordml" xmlns:w16sdtdh="http://schemas.microsoft.com/office/word/2020/wordml/sdtdatahash" xmlns:w16se="http://schemas.microsoft.com/office/word/2015/wordml/symex" xmlns:wpg="http://schemas.microsoft.com/office/word/2010/wordprocessingGroup" xmlns:wpi="http://schemas.microsoft.com/office/word/2010/wordprocessingInk" xmlns:wne="http://schemas.microsoft.com/office/word/2006/wordml" xmlns:wps="http://schemas.microsoft.com/office/word/2010/wordprocessingShape" mc:Ignorable="w14 w15 w16se w16cid w16 w16cex w16sdtdh wp14">
   <w:abstractNum w:abstractNumId="0" w15:restartNumberingAfterBreak="0">
+    <w:nsid w:val="495338EE"/>
+    <w:multiLevelType w:val="hybridMultilevel"/>
+    <w:tmpl w:val="61F8CDDE"/>
+    <w:lvl w:ilvl="0" w:tplc="04090001">
+      <w:start w:val="1"/>
+      <w:numFmt w:val="bullet"/>
+      <w:lvlText w:val=""/>
+      <w:lvlJc w:val="left"/>
+      <w:pPr>
+        <w:ind w:left="720" w:hanging="360"/>
+      </w:pPr>
+      <w:rPr>
+        <w:rFonts w:ascii="Symbol" w:hAnsi="Symbol" w:hint="default"/>
+      </w:rPr>
+    </w:lvl>
+    <w:lvl w:ilvl="1" w:tplc="04090003" w:tentative="1">
+      <w:start w:val="1"/>
+      <w:numFmt w:val="bullet"/>
+      <w:lvlText w:val="o"/>
+      <w:lvlJc w:val="left"/>
+      <w:pPr>
+        <w:ind w:left="1440" w:hanging="360"/>
+      </w:pPr>
+      <w:rPr>
+        <w:rFonts w:ascii="Courier New" w:hAnsi="Courier New" w:cs="Courier New" w:hint="default"/>
+      </w:rPr>
+    </w:lvl>
+    <w:lvl w:ilvl="2" w:tplc="04090005" w:tentative="1">
+      <w:start w:val="1"/>
+      <w:numFmt w:val="bullet"/>
+      <w:lvlText w:val=""/>
+      <w:lvlJc w:val="left"/>
+      <w:pPr>
+        <w:ind w:left="2160" w:hanging="360"/>
+      </w:pPr>
+      <w:rPr>
+        <w:rFonts w:ascii="Wingdings" w:hAnsi="Wingdings" w:hint="default"/>
+      </w:rPr>
+    </w:lvl>
+    <w:lvl w:ilvl="3" w:tplc="04090001" w:tentative="1">
+      <w:start w:val="1"/>
+      <w:numFmt w:val="bullet"/>
+      <w:lvlText w:val=""/>
+      <w:lvlJc w:val="left"/>
+      <w:pPr>
+        <w:ind w:left="2880" w:hanging="360"/>
+      </w:pPr>
+      <w:rPr>
+        <w:rFonts w:ascii="Symbol" w:hAnsi="Symbol" w:hint="default"/>
+      </w:rPr>
+    </w:lvl>
+    <w:lvl w:ilvl="4" w:tplc="04090003" w:tentative="1">
+      <w:start w:val="1"/>
+      <w:numFmt w:val="bullet"/>
+      <w:lvlText w:val="o"/>
+      <w:lvlJc w:val="left"/>
+      <w:pPr>
+        <w:ind w:left="3600" w:hanging="360"/>
+      </w:pPr>
+      <w:rPr>
+        <w:rFonts w:ascii="Courier New" w:hAnsi="Courier New" w:cs="Courier New" w:hint="default"/>
+      </w:rPr>
+    </w:lvl>
+    <w:lvl w:ilvl="5" w:tplc="04090005" w:tentative="1">
+      <w:start w:val="1"/>
+      <w:numFmt w:val="bullet"/>
+      <w:lvlText w:val=""/>
+      <w:lvlJc w:val="left"/>
+      <w:pPr>
+        <w:ind w:left="4320" w:hanging="360"/>
+      </w:pPr>
+      <w:rPr>
+        <w:rFonts w:ascii="Wingdings" w:hAnsi="Wingdings" w:hint="default"/>
+      </w:rPr>
+    </w:lvl>
+    <w:lvl w:ilvl="6" w:tplc="04090001" w:tentative="1">
+      <w:start w:val="1"/>
+      <w:numFmt w:val="bullet"/>
+      <w:lvlText w:val=""/>
+      <w:lvlJc w:val="left"/>
+      <w:pPr>
+        <w:ind w:left="5040" w:hanging="360"/>
+      </w:pPr>
+      <w:rPr>
+        <w:rFonts w:ascii="Symbol" w:hAnsi="Symbol" w:hint="default"/>
+      </w:rPr>
+    </w:lvl>
+    <w:lvl w:ilvl="7" w:tplc="04090003" w:tentative="1">
+      <w:start w:val="1"/>
+      <w:numFmt w:val="bullet"/>
+      <w:lvlText w:val="o"/>
+      <w:lvlJc w:val="left"/>
+      <w:pPr>
+        <w:ind w:left="5760" w:hanging="360"/>
+      </w:pPr>
+      <w:rPr>
+        <w:rFonts w:ascii="Courier New" w:hAnsi="Courier New" w:cs="Courier New" w:hint="default"/>
+      </w:rPr>
+    </w:lvl>
+    <w:lvl w:ilvl="8" w:tplc="04090005" w:tentative="1">
+      <w:start w:val="1"/>
+      <w:numFmt w:val="bullet"/>
+      <w:lvlText w:val=""/>
+      <w:lvlJc w:val="left"/>
+      <w:pPr>
+        <w:ind w:left="6480" w:hanging="360"/>
+      </w:pPr>
+      <w:rPr>
+        <w:rFonts w:ascii="Wingdings" w:hAnsi="Wingdings" w:hint="default"/>
+      </w:rPr>
+    </w:lvl>
+  </w:abstractNum>
+  <w:abstractNum w:abstractNumId="1" w15:restartNumberingAfterBreak="0">
+    <w:nsid w:val="6B9463E2"/>
+    <w:multiLevelType w:val="hybridMultilevel"/>
+    <w:tmpl w:val="671C1C34"/>
+    <w:lvl w:ilvl="0" w:tplc="04090001">
+      <w:start w:val="1"/>
+      <w:numFmt w:val="bullet"/>
+      <w:lvlText w:val=""/>
+      <w:lvlJc w:val="left"/>
+      <w:pPr>
+        <w:ind w:left="720" w:hanging="360"/>
+      </w:pPr>
+      <w:rPr>
+        <w:rFonts w:ascii="Symbol" w:hAnsi="Symbol" w:hint="default"/>
+      </w:rPr>
+    </w:lvl>
+    <w:lvl w:ilvl="1" w:tplc="04090003" w:tentative="1">
+      <w:start w:val="1"/>
+      <w:numFmt w:val="bullet"/>
+      <w:lvlText w:val="o"/>
+      <w:lvlJc w:val="left"/>
+      <w:pPr>
+        <w:ind w:left="1440" w:hanging="360"/>
+      </w:pPr>
+      <w:rPr>
+        <w:rFonts w:ascii="Courier New" w:hAnsi="Courier New" w:cs="Courier New" w:hint="default"/>
+      </w:rPr>
+    </w:lvl>
+    <w:lvl w:ilvl="2" w:tplc="04090005" w:tentative="1">
+      <w:start w:val="1"/>
+      <w:numFmt w:val="bullet"/>
+      <w:lvlText w:val=""/>
+      <w:lvlJc w:val="left"/>
+      <w:pPr>
+        <w:ind w:left="2160" w:hanging="360"/>
+      </w:pPr>
+      <w:rPr>
+        <w:rFonts w:ascii="Wingdings" w:hAnsi="Wingdings" w:hint="default"/>
+      </w:rPr>
+    </w:lvl>
+    <w:lvl w:ilvl="3" w:tplc="04090001" w:tentative="1">
+      <w:start w:val="1"/>
+      <w:numFmt w:val="bullet"/>
+      <w:lvlText w:val=""/>
+      <w:lvlJc w:val="left"/>
+      <w:pPr>
+        <w:ind w:left="2880" w:hanging="360"/>
+      </w:pPr>
+      <w:rPr>
+        <w:rFonts w:ascii="Symbol" w:hAnsi="Symbol" w:hint="default"/>
+      </w:rPr>
+    </w:lvl>
+    <w:lvl w:ilvl="4" w:tplc="04090003" w:tentative="1">
+      <w:start w:val="1"/>
+      <w:numFmt w:val="bullet"/>
+      <w:lvlText w:val="o"/>
+      <w:lvlJc w:val="left"/>
+      <w:pPr>
+        <w:ind w:left="3600" w:hanging="360"/>
+      </w:pPr>
+      <w:rPr>
+        <w:rFonts w:ascii="Courier New" w:hAnsi="Courier New" w:cs="Courier New" w:hint="default"/>
+      </w:rPr>
+    </w:lvl>
+    <w:lvl w:ilvl="5" w:tplc="04090005" w:tentative="1">
+      <w:start w:val="1"/>
+      <w:numFmt w:val="bullet"/>
+      <w:lvlText w:val=""/>
+      <w:lvlJc w:val="left"/>
+      <w:pPr>
+        <w:ind w:left="4320" w:hanging="360"/>
+      </w:pPr>
+      <w:rPr>
+        <w:rFonts w:ascii="Wingdings" w:hAnsi="Wingdings" w:hint="default"/>
+      </w:rPr>
+    </w:lvl>
+    <w:lvl w:ilvl="6" w:tplc="04090001" w:tentative="1">
+      <w:start w:val="1"/>
+      <w:numFmt w:val="bullet"/>
+      <w:lvlText w:val=""/>
+      <w:lvlJc w:val="left"/>
+      <w:pPr>
+        <w:ind w:left="5040" w:hanging="360"/>
+      </w:pPr>
+      <w:rPr>
+        <w:rFonts w:ascii="Symbol" w:hAnsi="Symbol" w:hint="default"/>
+      </w:rPr>
+    </w:lvl>
+    <w:lvl w:ilvl="7" w:tplc="04090003" w:tentative="1">
+      <w:start w:val="1"/>
+      <w:numFmt w:val="bullet"/>
+      <w:lvlText w:val="o"/>
+      <w:lvlJc w:val="left"/>
+      <w:pPr>
+        <w:ind w:left="5760" w:hanging="360"/>
+      </w:pPr>
+      <w:rPr>
+        <w:rFonts w:ascii="Courier New" w:hAnsi="Courier New" w:cs="Courier New" w:hint="default"/>
+      </w:rPr>
+    </w:lvl>
+    <w:lvl w:ilvl="8" w:tplc="04090005" w:tentative="1">
+      <w:start w:val="1"/>
+      <w:numFmt w:val="bullet"/>
+      <w:lvlText w:val=""/>
+      <w:lvlJc w:val="left"/>
+      <w:pPr>
+        <w:ind w:left="6480" w:hanging="360"/>
+      </w:pPr>
+      <w:rPr>
+        <w:rFonts w:ascii="Wingdings" w:hAnsi="Wingdings" w:hint="default"/>
+      </w:rPr>
+    </w:lvl>
+  </w:abstractNum>
+  <w:abstractNum w:abstractNumId="2" w15:restartNumberingAfterBreak="0">
+    <w:nsid w:val="71301676"/>
+    <w:multiLevelType w:val="hybridMultilevel"/>
+    <w:tmpl w:val="CDACBB7C"/>
+    <w:lvl w:ilvl="0" w:tplc="04090001">
+      <w:start w:val="1"/>
+      <w:numFmt w:val="bullet"/>
+      <w:lvlText w:val=""/>
+      <w:lvlJc w:val="left"/>
+      <w:pPr>
+        <w:ind w:left="720" w:hanging="360"/>
+      </w:pPr>
+      <w:rPr>
+        <w:rFonts w:ascii="Symbol" w:hAnsi="Symbol" w:hint="default"/>
+      </w:rPr>
+    </w:lvl>
+    <w:lvl w:ilvl="1" w:tplc="04090003" w:tentative="1">
+      <w:start w:val="1"/>
+      <w:numFmt w:val="bullet"/>
+      <w:lvlText w:val="o"/>
+      <w:lvlJc w:val="left"/>
+      <w:pPr>
+        <w:ind w:left="1440" w:hanging="360"/>
+      </w:pPr>
+      <w:rPr>
+        <w:rFonts w:ascii="Courier New" w:hAnsi="Courier New" w:cs="Courier New" w:hint="default"/>
+      </w:rPr>
+    </w:lvl>
+    <w:lvl w:ilvl="2" w:tplc="04090005" w:tentative="1">
+      <w:start w:val="1"/>
+      <w:numFmt w:val="bullet"/>
+      <w:lvlText w:val=""/>
+      <w:lvlJc w:val="left"/>
+      <w:pPr>
+        <w:ind w:left="2160" w:hanging="360"/>
+      </w:pPr>
+      <w:rPr>
+        <w:rFonts w:ascii="Wingdings" w:hAnsi="Wingdings" w:hint="default"/>
+      </w:rPr>
+    </w:lvl>
+    <w:lvl w:ilvl="3" w:tplc="04090001" w:tentative="1">
+      <w:start w:val="1"/>
+      <w:numFmt w:val="bullet"/>
+      <w:lvlText w:val=""/>
+      <w:lvlJc w:val="left"/>
+      <w:pPr>
+        <w:ind w:left="2880" w:hanging="360"/>
+      </w:pPr>
+      <w:rPr>
+        <w:rFonts w:ascii="Symbol" w:hAnsi="Symbol" w:hint="default"/>
+      </w:rPr>
+    </w:lvl>
+    <w:lvl w:ilvl="4" w:tplc="04090003" w:tentative="1">
+      <w:start w:val="1"/>
+      <w:numFmt w:val="bullet"/>
+      <w:lvlText w:val="o"/>
+      <w:lvlJc w:val="left"/>
+      <w:pPr>
+        <w:ind w:left="3600" w:hanging="360"/>
+      </w:pPr>
+      <w:rPr>
+        <w:rFonts w:ascii="Courier New" w:hAnsi="Courier New" w:cs="Courier New" w:hint="default"/>
+      </w:rPr>
+    </w:lvl>
+    <w:lvl w:ilvl="5" w:tplc="04090005" w:tentative="1">
+      <w:start w:val="1"/>
+      <w:numFmt w:val="bullet"/>
+      <w:lvlText w:val=""/>
+      <w:lvlJc w:val="left"/>
+      <w:pPr>
+        <w:ind w:left="4320" w:hanging="360"/>
+      </w:pPr>
+      <w:rPr>
+        <w:rFonts w:ascii="Wingdings" w:hAnsi="Wingdings" w:hint="default"/>
+      </w:rPr>
+    </w:lvl>
+    <w:lvl w:ilvl="6" w:tplc="04090001" w:tentative="1">
+      <w:start w:val="1"/>
+      <w:numFmt w:val="bullet"/>
+      <w:lvlText w:val=""/>
+      <w:lvlJc w:val="left"/>
+      <w:pPr>
+        <w:ind w:left="5040" w:hanging="360"/>
+      </w:pPr>
+      <w:rPr>
+        <w:rFonts w:ascii="Symbol" w:hAnsi="Symbol" w:hint="default"/>
+      </w:rPr>
+    </w:lvl>
+    <w:lvl w:ilvl="7" w:tplc="04090003" w:tentative="1">
+      <w:start w:val="1"/>
+      <w:numFmt w:val="bullet"/>
+      <w:lvlText w:val="o"/>
+      <w:lvlJc w:val="left"/>
+      <w:pPr>
+        <w:ind w:left="5760" w:hanging="360"/>
+      </w:pPr>
+      <w:rPr>
+        <w:rFonts w:ascii="Courier New" w:hAnsi="Courier New" w:cs="Courier New" w:hint="default"/>
+      </w:rPr>
+    </w:lvl>
+    <w:lvl w:ilvl="8" w:tplc="04090005" w:tentative="1">
+      <w:start w:val="1"/>
+      <w:numFmt w:val="bullet"/>
+      <w:lvlText w:val=""/>
+      <w:lvlJc w:val="left"/>
+      <w:pPr>
+        <w:ind w:left="6480" w:hanging="360"/>
+      </w:pPr>
+      <w:rPr>
+        <w:rFonts w:ascii="Wingdings" w:hAnsi="Wingdings" w:hint="default"/>
+      </w:rPr>
+    </w:lvl>
+  </w:abstractNum>
+  <w:abstractNum w:abstractNumId="3" w15:restartNumberingAfterBreak="0">
     <w:nsid w:val="787A20A5"/>
     <w:multiLevelType w:val="hybridMultilevel"/>
     <w:tmpl w:val="0CF4275A"/>
@@ -992,6 +1550,15 @@
     </w:lvl>
   </w:abstractNum>
   <w:num w:numId="1">
+    <w:abstractNumId w:val="3"/>
+  </w:num>
+  <w:num w:numId="2">
+    <w:abstractNumId w:val="1"/>
+  </w:num>
+  <w:num w:numId="3">
+    <w:abstractNumId w:val="2"/>
+  </w:num>
+  <w:num w:numId="4">
     <w:abstractNumId w:val="0"/>
   </w:num>
 </w:numbering>
@@ -1396,13 +1963,13 @@
     <w:name w:val="Normal"/>
     <w:qFormat/>
   </w:style>
-  <w:style w:type="character" w:default="1" w:styleId="DefaultParagraphFont">
+  <w:style w:type="character" w:default="1" w:styleId="Fuentedeprrafopredeter">
     <w:name w:val="Default Paragraph Font"/>
     <w:uiPriority w:val="1"/>
     <w:semiHidden/>
     <w:unhideWhenUsed/>
   </w:style>
-  <w:style w:type="table" w:default="1" w:styleId="TableNormal">
+  <w:style w:type="table" w:default="1" w:styleId="Tablanormal">
     <w:name w:val="Normal Table"/>
     <w:uiPriority w:val="99"/>
     <w:semiHidden/>
@@ -1417,15 +1984,15 @@
       </w:tblCellMar>
     </w:tblPr>
   </w:style>
-  <w:style w:type="numbering" w:default="1" w:styleId="NoList">
+  <w:style w:type="numbering" w:default="1" w:styleId="Sinlista">
     <w:name w:val="No List"/>
     <w:uiPriority w:val="99"/>
     <w:semiHidden/>
     <w:unhideWhenUsed/>
   </w:style>
-  <w:style w:type="character" w:styleId="Hyperlink">
+  <w:style w:type="character" w:styleId="Hipervnculo">
     <w:name w:val="Hyperlink"/>
-    <w:basedOn w:val="DefaultParagraphFont"/>
+    <w:basedOn w:val="Fuentedeprrafopredeter"/>
     <w:uiPriority w:val="99"/>
     <w:unhideWhenUsed/>
     <w:rsid w:val="000C119E"/>
@@ -1434,9 +2001,9 @@
       <w:u w:val="single"/>
     </w:rPr>
   </w:style>
-  <w:style w:type="character" w:styleId="UnresolvedMention">
+  <w:style w:type="character" w:styleId="Mencinsinresolver">
     <w:name w:val="Unresolved Mention"/>
-    <w:basedOn w:val="DefaultParagraphFont"/>
+    <w:basedOn w:val="Fuentedeprrafopredeter"/>
     <w:uiPriority w:val="99"/>
     <w:semiHidden/>
     <w:unhideWhenUsed/>
@@ -1446,7 +2013,7 @@
       <w:shd w:val="clear" w:color="auto" w:fill="E1DFDD"/>
     </w:rPr>
   </w:style>
-  <w:style w:type="paragraph" w:styleId="ListParagraph">
+  <w:style w:type="paragraph" w:styleId="Prrafodelista">
     <w:name w:val="List Paragraph"/>
     <w:basedOn w:val="Normal"/>
     <w:uiPriority w:val="34"/>

</xml_diff>